<commit_message>
Changes to assignment 4
</commit_message>
<xml_diff>
--- a/Assignments/Assignment 4.docx
+++ b/Assignments/Assignment 4.docx
@@ -101,6 +101,38 @@
         </w:rPr>
         <w:t xml:space="preserve">:  </w:t>
       </w:r>
+      <w:r>
+        <w:rPr>
+          <w:rFonts w:asciiTheme="minorHAnsi" w:hAnsiTheme="minorHAnsi" w:cstheme="minorHAnsi"/>
+          <w:sz w:val="24"/>
+          <w:szCs w:val="24"/>
+        </w:rPr>
+        <w:t xml:space="preserve">The following assignment </w:t>
+      </w:r>
+      <w:r>
+        <w:rPr>
+          <w:rFonts w:asciiTheme="minorHAnsi" w:hAnsiTheme="minorHAnsi" w:cstheme="minorHAnsi"/>
+          <w:sz w:val="24"/>
+          <w:szCs w:val="24"/>
+        </w:rPr>
+        <w:t xml:space="preserve">covers three core parts of the course: potential outcomes, regression and DAGs. </w:t>
+      </w:r>
+      <w:r>
+        <w:rPr>
+          <w:rFonts w:asciiTheme="minorHAnsi" w:hAnsiTheme="minorHAnsi" w:cstheme="minorHAnsi"/>
+          <w:sz w:val="24"/>
+          <w:szCs w:val="24"/>
+        </w:rPr>
+        <w:t xml:space="preserve">Each question is worth 1 point. </w:t>
+      </w:r>
+      <w:r>
+        <w:rPr>
+          <w:rFonts w:asciiTheme="minorHAnsi" w:hAnsiTheme="minorHAnsi" w:cstheme="minorHAnsi"/>
+          <w:sz w:val="24"/>
+          <w:szCs w:val="24"/>
+        </w:rPr>
+        <w:t xml:space="preserve">If you write anything incorrect, you will have points taken off, so be sure that whatever you say it is correct. </w:t>
+      </w:r>
     </w:p>
     <w:p>
       <w:pPr>
@@ -151,7 +183,7 @@
           <w:sz w:val="24"/>
           <w:szCs w:val="24"/>
         </w:rPr>
-        <w:t xml:space="preserve"> and OLS</w:t>
+        <w:t xml:space="preserve"> </w:t>
       </w:r>
     </w:p>
     <w:p>
@@ -175,6 +207,14 @@
           <w:szCs w:val="24"/>
         </w:rPr>
         <w:t xml:space="preserve">Consider the simple hypothetical example in Table 1.  This example involves eleven patients each of whom is infected with coronavirus. There are two treatments: ventilators and bedrest.  Table 1 displays each patient’s potential outcomes in terms of years of post-treatment survival under each treatment. </w:t>
+      </w:r>
+      <w:r>
+        <w:rPr>
+          <w:rFonts w:asciiTheme="minorHAnsi" w:hAnsiTheme="minorHAnsi" w:cstheme="minorHAnsi"/>
+          <w:sz w:val="24"/>
+          <w:szCs w:val="24"/>
+        </w:rPr>
+        <w:t xml:space="preserve">Larger outcome values correspond to better health outcomes. </w:t>
       </w:r>
     </w:p>
     <w:p>
@@ -2416,6 +2456,7 @@
           <w:sz w:val="24"/>
           <w:szCs w:val="24"/>
         </w:rPr>
+        <w:lastRenderedPageBreak/>
         <w:t>Show that the SDO is numerically equal to the sum of ATE, selection bias and heterogeneous treatment effects bias.</w:t>
       </w:r>
       <w:r>
@@ -2424,7 +2465,48 @@
           <w:sz w:val="24"/>
           <w:szCs w:val="24"/>
         </w:rPr>
-        <w:t xml:space="preserve">  You will need to calculate the ATE, selection bias and heterogenous treatment effects bias. </w:t>
+        <w:t xml:space="preserve">  You will need to calculate the ATE, selection bias and heterogenous treatment effects bias</w:t>
+      </w:r>
+      <w:r>
+        <w:rPr>
+          <w:rFonts w:asciiTheme="minorHAnsi" w:hAnsiTheme="minorHAnsi" w:cstheme="minorHAnsi"/>
+          <w:sz w:val="24"/>
+          <w:szCs w:val="24"/>
+        </w:rPr>
+        <w:t xml:space="preserve">, combine them in the appropriate way, and show that their sum is equivalent to the SDO. </w:t>
+      </w:r>
+    </w:p>
+    <w:p>
+      <w:pPr>
+        <w:pStyle w:val="PlainText"/>
+        <w:ind w:left="1440"/>
+        <w:jc w:val="both"/>
+        <w:rPr>
+          <w:rFonts w:asciiTheme="minorHAnsi" w:hAnsiTheme="minorHAnsi" w:cstheme="minorHAnsi"/>
+          <w:sz w:val="24"/>
+          <w:szCs w:val="24"/>
+        </w:rPr>
+      </w:pPr>
+    </w:p>
+    <w:p>
+      <w:pPr>
+        <w:pStyle w:val="PlainText"/>
+        <w:jc w:val="both"/>
+        <w:rPr>
+          <w:rFonts w:asciiTheme="minorHAnsi" w:hAnsiTheme="minorHAnsi" w:cstheme="minorHAnsi"/>
+          <w:b/>
+          <w:sz w:val="24"/>
+          <w:szCs w:val="24"/>
+        </w:rPr>
+      </w:pPr>
+      <w:r>
+        <w:rPr>
+          <w:rFonts w:asciiTheme="minorHAnsi" w:hAnsiTheme="minorHAnsi" w:cstheme="minorHAnsi"/>
+          <w:b/>
+          <w:sz w:val="24"/>
+          <w:szCs w:val="24"/>
+        </w:rPr>
+        <w:t>OLS</w:t>
       </w:r>
     </w:p>
     <w:p>
@@ -2447,8 +2529,23 @@
           <w:sz w:val="24"/>
           <w:szCs w:val="24"/>
         </w:rPr>
-        <w:lastRenderedPageBreak/>
-        <w:t xml:space="preserve">The following two questions (h and </w:t>
+        <w:t>The following two questions ask you to estimate two regressions.  Report your results in a “beautiful table”</w:t>
+      </w:r>
+      <w:r>
+        <w:rPr>
+          <w:rFonts w:asciiTheme="minorHAnsi" w:hAnsiTheme="minorHAnsi" w:cstheme="minorHAnsi"/>
+          <w:sz w:val="24"/>
+          <w:szCs w:val="24"/>
+        </w:rPr>
+        <w:t xml:space="preserve"> labeled Table 1 with a simple description based on parts (a) and (b).</w:t>
+      </w:r>
+      <w:r>
+        <w:rPr>
+          <w:rFonts w:asciiTheme="minorHAnsi" w:hAnsiTheme="minorHAnsi" w:cstheme="minorHAnsi"/>
+          <w:sz w:val="24"/>
+          <w:szCs w:val="24"/>
+        </w:rPr>
+        <w:t xml:space="preserve">  You may use this opportunity to learn outreg2 or </w:t>
       </w:r>
       <w:proofErr w:type="spellStart"/>
       <w:r>
@@ -2457,7 +2554,7 @@
           <w:sz w:val="24"/>
           <w:szCs w:val="24"/>
         </w:rPr>
-        <w:t>i</w:t>
+        <w:t>estout</w:t>
       </w:r>
       <w:proofErr w:type="spellEnd"/>
       <w:r>
@@ -2466,111 +2563,16 @@
           <w:sz w:val="24"/>
           <w:szCs w:val="24"/>
         </w:rPr>
-        <w:t>) ask you to estimate two regressions.  Report your results in a “beautiful table”</w:t>
-      </w:r>
-      <w:r>
-        <w:rPr>
-          <w:rFonts w:asciiTheme="minorHAnsi" w:hAnsiTheme="minorHAnsi" w:cstheme="minorHAnsi"/>
-          <w:sz w:val="24"/>
-          <w:szCs w:val="24"/>
-        </w:rPr>
-        <w:t xml:space="preserve"> labeled Table 1 with a simple description based on parts (a) and (b).</w:t>
-      </w:r>
-      <w:r>
-        <w:rPr>
-          <w:rFonts w:asciiTheme="minorHAnsi" w:hAnsiTheme="minorHAnsi" w:cstheme="minorHAnsi"/>
-          <w:sz w:val="24"/>
-          <w:szCs w:val="24"/>
-        </w:rPr>
-        <w:t xml:space="preserve">  You may use this opportunity to learn outreg2 or </w:t>
-      </w:r>
-      <w:proofErr w:type="spellStart"/>
-      <w:r>
-        <w:rPr>
-          <w:rFonts w:asciiTheme="minorHAnsi" w:hAnsiTheme="minorHAnsi" w:cstheme="minorHAnsi"/>
-          <w:sz w:val="24"/>
-          <w:szCs w:val="24"/>
-        </w:rPr>
-        <w:t>estout</w:t>
-      </w:r>
-      <w:proofErr w:type="spellEnd"/>
-      <w:r>
-        <w:rPr>
-          <w:rFonts w:asciiTheme="minorHAnsi" w:hAnsiTheme="minorHAnsi" w:cstheme="minorHAnsi"/>
-          <w:sz w:val="24"/>
-          <w:szCs w:val="24"/>
-        </w:rPr>
-        <w:t xml:space="preserve">.  </w:t>
-      </w:r>
-      <w:r>
-        <w:rPr>
-          <w:rFonts w:asciiTheme="minorHAnsi" w:hAnsiTheme="minorHAnsi" w:cstheme="minorHAnsi"/>
-          <w:sz w:val="24"/>
-          <w:szCs w:val="24"/>
-        </w:rPr>
-        <w:t xml:space="preserve">I have provided an example for using </w:t>
-      </w:r>
-      <w:proofErr w:type="spellStart"/>
-      <w:r>
-        <w:rPr>
-          <w:rFonts w:asciiTheme="minorHAnsi" w:hAnsiTheme="minorHAnsi" w:cstheme="minorHAnsi"/>
-          <w:sz w:val="24"/>
-          <w:szCs w:val="24"/>
-        </w:rPr>
-        <w:t>estout</w:t>
-      </w:r>
-      <w:proofErr w:type="spellEnd"/>
-      <w:r>
-        <w:rPr>
-          <w:rFonts w:asciiTheme="minorHAnsi" w:hAnsiTheme="minorHAnsi" w:cstheme="minorHAnsi"/>
-          <w:sz w:val="24"/>
-          <w:szCs w:val="24"/>
-        </w:rPr>
-        <w:t xml:space="preserve"> to do this in the /</w:t>
-      </w:r>
-      <w:proofErr w:type="spellStart"/>
-      <w:r>
-        <w:rPr>
-          <w:rFonts w:asciiTheme="minorHAnsi" w:hAnsiTheme="minorHAnsi" w:cstheme="minorHAnsi"/>
-          <w:sz w:val="24"/>
-          <w:szCs w:val="24"/>
-        </w:rPr>
-        <w:t>estout</w:t>
-      </w:r>
-      <w:proofErr w:type="spellEnd"/>
-      <w:r>
-        <w:rPr>
-          <w:rFonts w:asciiTheme="minorHAnsi" w:hAnsiTheme="minorHAnsi" w:cstheme="minorHAnsi"/>
-          <w:sz w:val="24"/>
-          <w:szCs w:val="24"/>
-        </w:rPr>
-        <w:t xml:space="preserve"> subdirectory on </w:t>
-      </w:r>
-      <w:proofErr w:type="spellStart"/>
-      <w:r>
-        <w:rPr>
-          <w:rFonts w:asciiTheme="minorHAnsi" w:hAnsiTheme="minorHAnsi" w:cstheme="minorHAnsi"/>
-          <w:sz w:val="24"/>
-          <w:szCs w:val="24"/>
-        </w:rPr>
-        <w:t>github</w:t>
-      </w:r>
-      <w:proofErr w:type="spellEnd"/>
-      <w:r>
-        <w:rPr>
-          <w:rFonts w:asciiTheme="minorHAnsi" w:hAnsiTheme="minorHAnsi" w:cstheme="minorHAnsi"/>
-          <w:sz w:val="24"/>
-          <w:szCs w:val="24"/>
-        </w:rPr>
-        <w:t xml:space="preserve"> in a file called ols.do</w:t>
-      </w:r>
-      <w:r>
-        <w:rPr>
-          <w:rFonts w:asciiTheme="minorHAnsi" w:hAnsiTheme="minorHAnsi" w:cstheme="minorHAnsi"/>
-          <w:sz w:val="24"/>
-          <w:szCs w:val="24"/>
-        </w:rPr>
-        <w:t xml:space="preserve">. </w:t>
+        <w:t>.</w:t>
+      </w:r>
+      <w:r>
+        <w:rPr>
+          <w:rStyle w:val="FootnoteReference"/>
+          <w:rFonts w:asciiTheme="minorHAnsi" w:hAnsiTheme="minorHAnsi" w:cstheme="minorHAnsi"/>
+          <w:sz w:val="24"/>
+          <w:szCs w:val="24"/>
+        </w:rPr>
+        <w:footnoteReference w:id="1"/>
       </w:r>
       <w:r>
         <w:rPr>
@@ -2613,23 +2615,72 @@
           <w:sz w:val="24"/>
           <w:szCs w:val="24"/>
         </w:rPr>
-        <w:t>Using the dataset</w:t>
-      </w:r>
-      <w:r>
-        <w:rPr>
-          <w:rFonts w:asciiTheme="minorHAnsi" w:hAnsiTheme="minorHAnsi" w:cstheme="minorHAnsi"/>
-          <w:sz w:val="24"/>
-          <w:szCs w:val="24"/>
-        </w:rPr>
-        <w:t xml:space="preserve"> in part (1)</w:t>
-      </w:r>
-      <w:r>
-        <w:rPr>
-          <w:rFonts w:asciiTheme="minorHAnsi" w:hAnsiTheme="minorHAnsi" w:cstheme="minorHAnsi"/>
-          <w:sz w:val="24"/>
-          <w:szCs w:val="24"/>
-        </w:rPr>
-        <w:t xml:space="preserve"> based only on D</w:t>
+        <w:t xml:space="preserve">Create a </w:t>
+      </w:r>
+      <w:r>
+        <w:rPr>
+          <w:rFonts w:asciiTheme="minorHAnsi" w:hAnsiTheme="minorHAnsi" w:cstheme="minorHAnsi"/>
+          <w:sz w:val="24"/>
+          <w:szCs w:val="24"/>
+        </w:rPr>
+        <w:t>dataset</w:t>
+      </w:r>
+      <w:r>
+        <w:rPr>
+          <w:rFonts w:asciiTheme="minorHAnsi" w:hAnsiTheme="minorHAnsi" w:cstheme="minorHAnsi"/>
+          <w:sz w:val="24"/>
+          <w:szCs w:val="24"/>
+        </w:rPr>
+        <w:t xml:space="preserve"> </w:t>
+      </w:r>
+      <w:r>
+        <w:rPr>
+          <w:rFonts w:asciiTheme="minorHAnsi" w:hAnsiTheme="minorHAnsi" w:cstheme="minorHAnsi"/>
+          <w:sz w:val="24"/>
+          <w:szCs w:val="24"/>
+        </w:rPr>
+        <w:t>based on the perfect doctor treatment assignment from</w:t>
+      </w:r>
+      <w:r>
+        <w:rPr>
+          <w:rFonts w:asciiTheme="minorHAnsi" w:hAnsiTheme="minorHAnsi" w:cstheme="minorHAnsi"/>
+          <w:sz w:val="24"/>
+          <w:szCs w:val="24"/>
+        </w:rPr>
+        <w:t xml:space="preserve"> part (1)</w:t>
+      </w:r>
+      <w:r>
+        <w:rPr>
+          <w:rFonts w:asciiTheme="minorHAnsi" w:hAnsiTheme="minorHAnsi" w:cstheme="minorHAnsi"/>
+          <w:sz w:val="24"/>
+          <w:szCs w:val="24"/>
+        </w:rPr>
+        <w:t xml:space="preserve">.  This dataset should </w:t>
+      </w:r>
+      <w:r>
+        <w:rPr>
+          <w:rFonts w:asciiTheme="minorHAnsi" w:hAnsiTheme="minorHAnsi" w:cstheme="minorHAnsi"/>
+          <w:i/>
+          <w:sz w:val="24"/>
+          <w:szCs w:val="24"/>
+        </w:rPr>
+        <w:t xml:space="preserve">only </w:t>
+      </w:r>
+      <w:r>
+        <w:rPr>
+          <w:rFonts w:asciiTheme="minorHAnsi" w:hAnsiTheme="minorHAnsi" w:cstheme="minorHAnsi"/>
+          <w:sz w:val="24"/>
+          <w:szCs w:val="24"/>
+        </w:rPr>
+        <w:t xml:space="preserve">contain </w:t>
+      </w:r>
+      <w:r>
+        <w:rPr>
+          <w:rFonts w:asciiTheme="minorHAnsi" w:hAnsiTheme="minorHAnsi" w:cstheme="minorHAnsi"/>
+          <w:sz w:val="24"/>
+          <w:szCs w:val="24"/>
+        </w:rPr>
+        <w:t>D</w:t>
       </w:r>
       <w:r>
         <w:rPr>
@@ -2653,7 +2704,23 @@
           <w:sz w:val="24"/>
           <w:szCs w:val="24"/>
         </w:rPr>
-        <w:t xml:space="preserve"> and Y, estimate the following equation:</w:t>
+        <w:t xml:space="preserve"> and Y</w:t>
+      </w:r>
+      <w:r>
+        <w:rPr>
+          <w:rFonts w:asciiTheme="minorHAnsi" w:hAnsiTheme="minorHAnsi" w:cstheme="minorHAnsi"/>
+          <w:sz w:val="24"/>
+          <w:szCs w:val="24"/>
+        </w:rPr>
+        <w:t>.  Then</w:t>
+      </w:r>
+      <w:r>
+        <w:rPr>
+          <w:rFonts w:asciiTheme="minorHAnsi" w:hAnsiTheme="minorHAnsi" w:cstheme="minorHAnsi"/>
+          <w:sz w:val="24"/>
+          <w:szCs w:val="24"/>
+        </w:rPr>
+        <w:t xml:space="preserve"> estimate the following equation:</w:t>
       </w:r>
     </w:p>
     <w:p>
@@ -3004,31 +3071,7 @@
               <w:sz w:val="24"/>
               <w:szCs w:val="24"/>
             </w:rPr>
-            <m:t>+</m:t>
-          </m:r>
-          <m:r>
-            <w:rPr>
-              <w:rFonts w:ascii="Cambria Math" w:hAnsi="Cambria Math" w:cstheme="minorHAnsi"/>
-              <w:sz w:val="24"/>
-              <w:szCs w:val="24"/>
-            </w:rPr>
-            <m:t>β</m:t>
-          </m:r>
-          <m:r>
-            <w:rPr>
-              <w:rFonts w:ascii="Cambria Math" w:hAnsi="Cambria Math" w:cstheme="minorHAnsi"/>
-              <w:sz w:val="24"/>
-              <w:szCs w:val="24"/>
-            </w:rPr>
-            <m:t>Age</m:t>
-          </m:r>
-          <m:r>
-            <w:rPr>
-              <w:rFonts w:ascii="Cambria Math" w:hAnsi="Cambria Math" w:cstheme="minorHAnsi"/>
-              <w:sz w:val="24"/>
-              <w:szCs w:val="24"/>
-            </w:rPr>
-            <m:t xml:space="preserve">+ </m:t>
+            <m:t xml:space="preserve">+βAge+ </m:t>
           </m:r>
           <m:sSub>
             <m:sSubPr>
@@ -3872,7 +3915,15 @@
           <w:sz w:val="24"/>
           <w:szCs w:val="24"/>
         </w:rPr>
-        <w:t xml:space="preserve">A 2005 article published in the </w:t>
+        <w:t>This question is partly based on a</w:t>
+      </w:r>
+      <w:r>
+        <w:rPr>
+          <w:rFonts w:asciiTheme="minorHAnsi" w:hAnsiTheme="minorHAnsi" w:cstheme="minorHAnsi"/>
+          <w:sz w:val="24"/>
+          <w:szCs w:val="24"/>
+        </w:rPr>
+        <w:t xml:space="preserve"> 2005 article published in the </w:t>
       </w:r>
       <w:r>
         <w:rPr>
@@ -3889,7 +3940,39 @@
           <w:sz w:val="24"/>
           <w:szCs w:val="24"/>
         </w:rPr>
-        <w:t xml:space="preserve"> claims that forgiveness improves physical health outcomes.</w:t>
+        <w:t xml:space="preserve"> </w:t>
+      </w:r>
+      <w:r>
+        <w:rPr>
+          <w:rFonts w:asciiTheme="minorHAnsi" w:hAnsiTheme="minorHAnsi" w:cstheme="minorHAnsi"/>
+          <w:sz w:val="24"/>
+          <w:szCs w:val="24"/>
+        </w:rPr>
+        <w:t>that claimed</w:t>
+      </w:r>
+      <w:r>
+        <w:rPr>
+          <w:rFonts w:asciiTheme="minorHAnsi" w:hAnsiTheme="minorHAnsi" w:cstheme="minorHAnsi"/>
+          <w:sz w:val="24"/>
+          <w:szCs w:val="24"/>
+        </w:rPr>
+        <w:t xml:space="preserve"> forgiveness improve</w:t>
+      </w:r>
+      <w:r>
+        <w:rPr>
+          <w:rFonts w:asciiTheme="minorHAnsi" w:hAnsiTheme="minorHAnsi" w:cstheme="minorHAnsi"/>
+          <w:sz w:val="24"/>
+          <w:szCs w:val="24"/>
+        </w:rPr>
+        <w:t>d</w:t>
+      </w:r>
+      <w:r>
+        <w:rPr>
+          <w:rFonts w:asciiTheme="minorHAnsi" w:hAnsiTheme="minorHAnsi" w:cstheme="minorHAnsi"/>
+          <w:sz w:val="24"/>
+          <w:szCs w:val="24"/>
+        </w:rPr>
+        <w:t xml:space="preserve"> physical health outcomes.</w:t>
       </w:r>
       <w:r>
         <w:rPr>
@@ -3898,15 +3981,111 @@
           <w:sz w:val="24"/>
           <w:szCs w:val="24"/>
         </w:rPr>
-        <w:footnoteReference w:id="1"/>
-      </w:r>
-      <w:r>
-        <w:rPr>
-          <w:rFonts w:asciiTheme="minorHAnsi" w:hAnsiTheme="minorHAnsi" w:cstheme="minorHAnsi"/>
-          <w:sz w:val="24"/>
-          <w:szCs w:val="24"/>
-        </w:rPr>
-        <w:t xml:space="preserve">  Assume that we are interested in evaluating the average causal effect of forgiveness (D) on health (Y) using observational data.  We </w:t>
+        <w:footnoteReference w:id="2"/>
+      </w:r>
+      <w:r>
+        <w:rPr>
+          <w:rFonts w:asciiTheme="minorHAnsi" w:hAnsiTheme="minorHAnsi" w:cstheme="minorHAnsi"/>
+          <w:sz w:val="24"/>
+          <w:szCs w:val="24"/>
+        </w:rPr>
+        <w:t xml:space="preserve">  </w:t>
+      </w:r>
+    </w:p>
+    <w:p>
+      <w:pPr>
+        <w:pStyle w:val="PlainText"/>
+        <w:ind w:left="720"/>
+        <w:jc w:val="both"/>
+        <w:rPr>
+          <w:rFonts w:asciiTheme="minorHAnsi" w:hAnsiTheme="minorHAnsi" w:cstheme="minorHAnsi"/>
+          <w:sz w:val="24"/>
+          <w:szCs w:val="24"/>
+        </w:rPr>
+      </w:pPr>
+    </w:p>
+    <w:p>
+      <w:pPr>
+        <w:pStyle w:val="PlainText"/>
+        <w:ind w:left="720"/>
+        <w:jc w:val="both"/>
+        <w:rPr>
+          <w:rFonts w:asciiTheme="minorHAnsi" w:hAnsiTheme="minorHAnsi" w:cstheme="minorHAnsi"/>
+          <w:sz w:val="24"/>
+          <w:szCs w:val="24"/>
+        </w:rPr>
+      </w:pPr>
+      <w:r>
+        <w:rPr>
+          <w:rFonts w:asciiTheme="minorHAnsi" w:hAnsiTheme="minorHAnsi" w:cstheme="minorHAnsi"/>
+          <w:sz w:val="24"/>
+          <w:szCs w:val="24"/>
+        </w:rPr>
+        <w:t xml:space="preserve">Assume that we </w:t>
+      </w:r>
+      <w:r>
+        <w:rPr>
+          <w:rFonts w:asciiTheme="minorHAnsi" w:hAnsiTheme="minorHAnsi" w:cstheme="minorHAnsi"/>
+          <w:sz w:val="24"/>
+          <w:szCs w:val="24"/>
+        </w:rPr>
+        <w:t>want to estimate</w:t>
+      </w:r>
+      <w:r>
+        <w:rPr>
+          <w:rFonts w:asciiTheme="minorHAnsi" w:hAnsiTheme="minorHAnsi" w:cstheme="minorHAnsi"/>
+          <w:sz w:val="24"/>
+          <w:szCs w:val="24"/>
+        </w:rPr>
+        <w:t xml:space="preserve"> the average causal effect of forgiveness (D) on health (Y) using observational data.  </w:t>
+      </w:r>
+      <w:r>
+        <w:rPr>
+          <w:rFonts w:asciiTheme="minorHAnsi" w:hAnsiTheme="minorHAnsi" w:cstheme="minorHAnsi"/>
+          <w:sz w:val="24"/>
+          <w:szCs w:val="24"/>
+        </w:rPr>
+        <w:t xml:space="preserve">Figure 1 represents our belief about how forgiveness and health are related both in the sample and outside the sample.  </w:t>
+      </w:r>
+    </w:p>
+    <w:p>
+      <w:pPr>
+        <w:pStyle w:val="PlainText"/>
+        <w:ind w:left="720"/>
+        <w:jc w:val="both"/>
+        <w:rPr>
+          <w:rFonts w:asciiTheme="minorHAnsi" w:hAnsiTheme="minorHAnsi" w:cstheme="minorHAnsi"/>
+          <w:sz w:val="24"/>
+          <w:szCs w:val="24"/>
+        </w:rPr>
+      </w:pPr>
+    </w:p>
+    <w:p>
+      <w:pPr>
+        <w:pStyle w:val="PlainText"/>
+        <w:ind w:left="720"/>
+        <w:jc w:val="both"/>
+        <w:rPr>
+          <w:rFonts w:asciiTheme="minorHAnsi" w:hAnsiTheme="minorHAnsi" w:cstheme="minorHAnsi"/>
+          <w:sz w:val="24"/>
+          <w:szCs w:val="24"/>
+        </w:rPr>
+      </w:pPr>
+      <w:r>
+        <w:rPr>
+          <w:rFonts w:asciiTheme="minorHAnsi" w:hAnsiTheme="minorHAnsi" w:cstheme="minorHAnsi"/>
+          <w:sz w:val="24"/>
+          <w:szCs w:val="24"/>
+        </w:rPr>
+        <w:t>We</w:t>
+      </w:r>
+      <w:r>
+        <w:rPr>
+          <w:rFonts w:asciiTheme="minorHAnsi" w:hAnsiTheme="minorHAnsi" w:cstheme="minorHAnsi"/>
+          <w:sz w:val="24"/>
+          <w:szCs w:val="24"/>
+        </w:rPr>
+        <w:t xml:space="preserve"> </w:t>
       </w:r>
       <w:r>
         <w:rPr>
@@ -3916,8 +4095,6 @@
         </w:rPr>
         <w:t>believe that</w:t>
       </w:r>
-      <w:bookmarkStart w:id="1" w:name="_GoBack"/>
-      <w:bookmarkEnd w:id="1"/>
       <w:r>
         <w:rPr>
           <w:rFonts w:asciiTheme="minorHAnsi" w:hAnsiTheme="minorHAnsi" w:cstheme="minorHAnsi"/>
@@ -3958,7 +4135,39 @@
           <w:sz w:val="24"/>
           <w:szCs w:val="24"/>
         </w:rPr>
-        <w:t>), but our sample is restricted to patients in treatment (</w:t>
+        <w:t xml:space="preserve">), but </w:t>
+      </w:r>
+      <w:r>
+        <w:rPr>
+          <w:rFonts w:asciiTheme="minorHAnsi" w:hAnsiTheme="minorHAnsi" w:cstheme="minorHAnsi"/>
+          <w:sz w:val="24"/>
+          <w:szCs w:val="24"/>
+        </w:rPr>
+        <w:t>we only have data on</w:t>
+      </w:r>
+      <w:r>
+        <w:rPr>
+          <w:rFonts w:asciiTheme="minorHAnsi" w:hAnsiTheme="minorHAnsi" w:cstheme="minorHAnsi"/>
+          <w:sz w:val="24"/>
+          <w:szCs w:val="24"/>
+        </w:rPr>
+        <w:t xml:space="preserve"> patients </w:t>
+      </w:r>
+      <w:r>
+        <w:rPr>
+          <w:rFonts w:asciiTheme="minorHAnsi" w:hAnsiTheme="minorHAnsi" w:cstheme="minorHAnsi"/>
+          <w:sz w:val="24"/>
+          <w:szCs w:val="24"/>
+        </w:rPr>
+        <w:t>meeting with psychotherapists for mental health</w:t>
+      </w:r>
+      <w:r>
+        <w:rPr>
+          <w:rFonts w:asciiTheme="minorHAnsi" w:hAnsiTheme="minorHAnsi" w:cstheme="minorHAnsi"/>
+          <w:sz w:val="24"/>
+          <w:szCs w:val="24"/>
+        </w:rPr>
+        <w:t xml:space="preserve"> treatment (</w:t>
       </w:r>
       <w:r>
         <w:rPr>
@@ -3975,7 +4184,39 @@
           <w:sz w:val="24"/>
           <w:szCs w:val="24"/>
         </w:rPr>
-        <w:t>.  Individuals who are more open towards behavioral therapy in the first place (</w:t>
+        <w:t xml:space="preserve">.  </w:t>
+      </w:r>
+    </w:p>
+    <w:p>
+      <w:pPr>
+        <w:pStyle w:val="PlainText"/>
+        <w:ind w:left="720"/>
+        <w:jc w:val="both"/>
+        <w:rPr>
+          <w:rFonts w:asciiTheme="minorHAnsi" w:hAnsiTheme="minorHAnsi" w:cstheme="minorHAnsi"/>
+          <w:sz w:val="24"/>
+          <w:szCs w:val="24"/>
+        </w:rPr>
+      </w:pPr>
+    </w:p>
+    <w:p>
+      <w:pPr>
+        <w:pStyle w:val="PlainText"/>
+        <w:ind w:left="720"/>
+        <w:jc w:val="both"/>
+        <w:rPr>
+          <w:rFonts w:asciiTheme="minorHAnsi" w:hAnsiTheme="minorHAnsi" w:cstheme="minorHAnsi"/>
+          <w:sz w:val="24"/>
+          <w:szCs w:val="24"/>
+        </w:rPr>
+      </w:pPr>
+      <w:r>
+        <w:rPr>
+          <w:rFonts w:asciiTheme="minorHAnsi" w:hAnsiTheme="minorHAnsi" w:cstheme="minorHAnsi"/>
+          <w:sz w:val="24"/>
+          <w:szCs w:val="24"/>
+        </w:rPr>
+        <w:t>Individuals who are more open towards behavioral therapy in the first place (</w:t>
       </w:r>
       <w:r>
         <w:rPr>
@@ -4009,7 +4250,15 @@
           <w:sz w:val="24"/>
           <w:szCs w:val="24"/>
         </w:rPr>
-        <w:t>select into treatment (</w:t>
+        <w:t>become patients</w:t>
+      </w:r>
+      <w:r>
+        <w:rPr>
+          <w:rFonts w:asciiTheme="minorHAnsi" w:hAnsiTheme="minorHAnsi" w:cstheme="minorHAnsi"/>
+          <w:sz w:val="24"/>
+          <w:szCs w:val="24"/>
+        </w:rPr>
+        <w:t xml:space="preserve"> (</w:t>
       </w:r>
       <w:r>
         <w:rPr>
@@ -4026,7 +4275,23 @@
           <w:sz w:val="24"/>
           <w:szCs w:val="24"/>
         </w:rPr>
-        <w:t>) and</w:t>
+        <w:t>)</w:t>
+      </w:r>
+      <w:r>
+        <w:rPr>
+          <w:rFonts w:asciiTheme="minorHAnsi" w:hAnsiTheme="minorHAnsi" w:cstheme="minorHAnsi"/>
+          <w:sz w:val="24"/>
+          <w:szCs w:val="24"/>
+        </w:rPr>
+        <w:t xml:space="preserve">.  We believe these people are also </w:t>
+      </w:r>
+      <w:r>
+        <w:rPr>
+          <w:rFonts w:asciiTheme="minorHAnsi" w:hAnsiTheme="minorHAnsi" w:cstheme="minorHAnsi"/>
+          <w:sz w:val="24"/>
+          <w:szCs w:val="24"/>
+        </w:rPr>
+        <w:t>more likely to forgive (</w:t>
       </w:r>
       <w:r>
         <w:rPr>
@@ -4035,6 +4300,161 @@
           <w:sz w:val="24"/>
           <w:szCs w:val="24"/>
         </w:rPr>
+        <w:t>D</w:t>
+      </w:r>
+      <w:r>
+        <w:rPr>
+          <w:rFonts w:asciiTheme="minorHAnsi" w:hAnsiTheme="minorHAnsi" w:cstheme="minorHAnsi"/>
+          <w:sz w:val="24"/>
+          <w:szCs w:val="24"/>
+        </w:rPr>
+        <w:t xml:space="preserve">).  </w:t>
+      </w:r>
+    </w:p>
+    <w:p>
+      <w:pPr>
+        <w:pStyle w:val="PlainText"/>
+        <w:ind w:left="720"/>
+        <w:jc w:val="both"/>
+        <w:rPr>
+          <w:rFonts w:asciiTheme="minorHAnsi" w:hAnsiTheme="minorHAnsi" w:cstheme="minorHAnsi"/>
+          <w:sz w:val="24"/>
+          <w:szCs w:val="24"/>
+        </w:rPr>
+      </w:pPr>
+    </w:p>
+    <w:p>
+      <w:pPr>
+        <w:pStyle w:val="PlainText"/>
+        <w:ind w:left="720"/>
+        <w:jc w:val="both"/>
+        <w:rPr>
+          <w:rFonts w:asciiTheme="minorHAnsi" w:hAnsiTheme="minorHAnsi" w:cstheme="minorHAnsi"/>
+          <w:sz w:val="24"/>
+          <w:szCs w:val="24"/>
+        </w:rPr>
+      </w:pPr>
+      <w:r>
+        <w:rPr>
+          <w:rFonts w:asciiTheme="minorHAnsi" w:hAnsiTheme="minorHAnsi" w:cstheme="minorHAnsi"/>
+          <w:sz w:val="24"/>
+          <w:szCs w:val="24"/>
+        </w:rPr>
+        <w:t xml:space="preserve">Wealth </w:t>
+      </w:r>
+      <w:r>
+        <w:rPr>
+          <w:rFonts w:asciiTheme="minorHAnsi" w:hAnsiTheme="minorHAnsi" w:cstheme="minorHAnsi"/>
+          <w:sz w:val="24"/>
+          <w:szCs w:val="24"/>
+        </w:rPr>
+        <w:t>is also important because wealth causes</w:t>
+      </w:r>
+      <w:r>
+        <w:rPr>
+          <w:rFonts w:asciiTheme="minorHAnsi" w:hAnsiTheme="minorHAnsi" w:cstheme="minorHAnsi"/>
+          <w:sz w:val="24"/>
+          <w:szCs w:val="24"/>
+        </w:rPr>
+        <w:t xml:space="preserve"> people to </w:t>
+      </w:r>
+      <w:r>
+        <w:rPr>
+          <w:rFonts w:asciiTheme="minorHAnsi" w:hAnsiTheme="minorHAnsi" w:cstheme="minorHAnsi"/>
+          <w:sz w:val="24"/>
+          <w:szCs w:val="24"/>
+        </w:rPr>
+        <w:t>see a therapist</w:t>
+      </w:r>
+      <w:r>
+        <w:rPr>
+          <w:rFonts w:asciiTheme="minorHAnsi" w:hAnsiTheme="minorHAnsi" w:cstheme="minorHAnsi"/>
+          <w:sz w:val="24"/>
+          <w:szCs w:val="24"/>
+        </w:rPr>
+        <w:t xml:space="preserve"> (</w:t>
+      </w:r>
+      <w:r>
+        <w:rPr>
+          <w:rFonts w:asciiTheme="minorHAnsi" w:hAnsiTheme="minorHAnsi" w:cstheme="minorHAnsi"/>
+          <w:i/>
+          <w:sz w:val="24"/>
+          <w:szCs w:val="24"/>
+        </w:rPr>
+        <w:t>patients</w:t>
+      </w:r>
+      <w:r>
+        <w:rPr>
+          <w:rFonts w:asciiTheme="minorHAnsi" w:hAnsiTheme="minorHAnsi" w:cstheme="minorHAnsi"/>
+          <w:sz w:val="24"/>
+          <w:szCs w:val="24"/>
+        </w:rPr>
+        <w:t xml:space="preserve">) </w:t>
+      </w:r>
+      <w:r>
+        <w:rPr>
+          <w:rFonts w:asciiTheme="minorHAnsi" w:hAnsiTheme="minorHAnsi" w:cstheme="minorHAnsi"/>
+          <w:sz w:val="24"/>
+          <w:szCs w:val="24"/>
+        </w:rPr>
+        <w:t xml:space="preserve">in part </w:t>
+      </w:r>
+      <w:r>
+        <w:rPr>
+          <w:rFonts w:asciiTheme="minorHAnsi" w:hAnsiTheme="minorHAnsi" w:cstheme="minorHAnsi"/>
+          <w:sz w:val="24"/>
+          <w:szCs w:val="24"/>
+        </w:rPr>
+        <w:t>because of their higher willingness to pay</w:t>
+      </w:r>
+      <w:r>
+        <w:rPr>
+          <w:rFonts w:asciiTheme="minorHAnsi" w:hAnsiTheme="minorHAnsi" w:cstheme="minorHAnsi"/>
+          <w:sz w:val="24"/>
+          <w:szCs w:val="24"/>
+        </w:rPr>
+        <w:t xml:space="preserve"> for future and present health.  W</w:t>
+      </w:r>
+      <w:r>
+        <w:rPr>
+          <w:rFonts w:asciiTheme="minorHAnsi" w:hAnsiTheme="minorHAnsi" w:cstheme="minorHAnsi"/>
+          <w:sz w:val="24"/>
+          <w:szCs w:val="24"/>
+        </w:rPr>
+        <w:t>e</w:t>
+      </w:r>
+      <w:r>
+        <w:rPr>
+          <w:rFonts w:asciiTheme="minorHAnsi" w:hAnsiTheme="minorHAnsi" w:cstheme="minorHAnsi"/>
+          <w:sz w:val="24"/>
+          <w:szCs w:val="24"/>
+        </w:rPr>
+        <w:t>alth also improves health outcomes</w:t>
+      </w:r>
+      <w:r>
+        <w:rPr>
+          <w:rFonts w:asciiTheme="minorHAnsi" w:hAnsiTheme="minorHAnsi" w:cstheme="minorHAnsi"/>
+          <w:sz w:val="24"/>
+          <w:szCs w:val="24"/>
+        </w:rPr>
+        <w:t xml:space="preserve">.  </w:t>
+      </w:r>
+      <w:proofErr w:type="gramStart"/>
+      <w:r>
+        <w:rPr>
+          <w:rFonts w:asciiTheme="minorHAnsi" w:hAnsiTheme="minorHAnsi" w:cstheme="minorHAnsi"/>
+          <w:sz w:val="24"/>
+          <w:szCs w:val="24"/>
+        </w:rPr>
+        <w:t>Unfortunately</w:t>
+      </w:r>
+      <w:proofErr w:type="gramEnd"/>
+      <w:r>
+        <w:rPr>
+          <w:rFonts w:asciiTheme="minorHAnsi" w:hAnsiTheme="minorHAnsi" w:cstheme="minorHAnsi"/>
+          <w:sz w:val="24"/>
+          <w:szCs w:val="24"/>
+        </w:rPr>
         <w:t xml:space="preserve"> </w:t>
       </w:r>
       <w:r>
@@ -4043,7 +4463,23 @@
           <w:sz w:val="24"/>
           <w:szCs w:val="24"/>
         </w:rPr>
-        <w:t>are more likely to forgive (</w:t>
+        <w:t xml:space="preserve">wealth is not in your data. Wealth is also associated with insurance coverage, which also causes people </w:t>
+      </w:r>
+      <w:r>
+        <w:rPr>
+          <w:rFonts w:asciiTheme="minorHAnsi" w:hAnsiTheme="minorHAnsi" w:cstheme="minorHAnsi"/>
+          <w:sz w:val="24"/>
+          <w:szCs w:val="24"/>
+        </w:rPr>
+        <w:t>see therapists</w:t>
+      </w:r>
+      <w:r>
+        <w:rPr>
+          <w:rFonts w:asciiTheme="minorHAnsi" w:hAnsiTheme="minorHAnsi" w:cstheme="minorHAnsi"/>
+          <w:sz w:val="24"/>
+          <w:szCs w:val="24"/>
+        </w:rPr>
+        <w:t xml:space="preserve"> (</w:t>
       </w:r>
       <w:r>
         <w:rPr>
@@ -4052,40 +4488,6 @@
           <w:sz w:val="24"/>
           <w:szCs w:val="24"/>
         </w:rPr>
-        <w:t>D</w:t>
-      </w:r>
-      <w:r>
-        <w:rPr>
-          <w:rFonts w:asciiTheme="minorHAnsi" w:hAnsiTheme="minorHAnsi" w:cstheme="minorHAnsi"/>
-          <w:sz w:val="24"/>
-          <w:szCs w:val="24"/>
-        </w:rPr>
-        <w:t>).  Wealth causes people to seek treatment (</w:t>
-      </w:r>
-      <w:r>
-        <w:rPr>
-          <w:rFonts w:asciiTheme="minorHAnsi" w:hAnsiTheme="minorHAnsi" w:cstheme="minorHAnsi"/>
-          <w:i/>
-          <w:sz w:val="24"/>
-          <w:szCs w:val="24"/>
-        </w:rPr>
-        <w:t>patients</w:t>
-      </w:r>
-      <w:r>
-        <w:rPr>
-          <w:rFonts w:asciiTheme="minorHAnsi" w:hAnsiTheme="minorHAnsi" w:cstheme="minorHAnsi"/>
-          <w:sz w:val="24"/>
-          <w:szCs w:val="24"/>
-        </w:rPr>
-        <w:t>) because of their higher willingness to pay, and wealth also improves health outcomes, but wealth is not in your data. Wealth is also associated with insurance coverage, which also causes people to be in sample (</w:t>
-      </w:r>
-      <w:r>
-        <w:rPr>
-          <w:rFonts w:asciiTheme="minorHAnsi" w:hAnsiTheme="minorHAnsi" w:cstheme="minorHAnsi"/>
-          <w:i/>
-          <w:sz w:val="24"/>
-          <w:szCs w:val="24"/>
-        </w:rPr>
         <w:t xml:space="preserve">patients) </w:t>
       </w:r>
       <w:r>
@@ -4096,6 +4498,50 @@
         </w:rPr>
         <w:t xml:space="preserve">and which affects health outcomes. </w:t>
       </w:r>
+    </w:p>
+    <w:p>
+      <w:pPr>
+        <w:pStyle w:val="PlainText"/>
+        <w:ind w:left="720"/>
+        <w:jc w:val="both"/>
+        <w:rPr>
+          <w:rFonts w:asciiTheme="minorHAnsi" w:hAnsiTheme="minorHAnsi" w:cstheme="minorHAnsi"/>
+          <w:sz w:val="24"/>
+          <w:szCs w:val="24"/>
+        </w:rPr>
+      </w:pPr>
+    </w:p>
+    <w:p>
+      <w:pPr>
+        <w:pStyle w:val="PlainText"/>
+        <w:ind w:left="720"/>
+        <w:jc w:val="both"/>
+        <w:rPr>
+          <w:rFonts w:asciiTheme="minorHAnsi" w:hAnsiTheme="minorHAnsi" w:cstheme="minorHAnsi"/>
+          <w:sz w:val="24"/>
+          <w:szCs w:val="24"/>
+        </w:rPr>
+      </w:pPr>
+      <w:r>
+        <w:rPr>
+          <w:rFonts w:asciiTheme="minorHAnsi" w:hAnsiTheme="minorHAnsi" w:cstheme="minorHAnsi"/>
+          <w:sz w:val="24"/>
+          <w:szCs w:val="24"/>
+        </w:rPr>
+        <w:t xml:space="preserve">And remember – we only have data on patients.  Our sample, in other words, consists only of patients. </w:t>
+      </w:r>
+    </w:p>
+    <w:p>
+      <w:pPr>
+        <w:pStyle w:val="PlainText"/>
+        <w:ind w:left="720"/>
+        <w:jc w:val="both"/>
+        <w:rPr>
+          <w:rFonts w:asciiTheme="minorHAnsi" w:hAnsiTheme="minorHAnsi" w:cstheme="minorHAnsi"/>
+          <w:sz w:val="24"/>
+          <w:szCs w:val="24"/>
+        </w:rPr>
+      </w:pPr>
     </w:p>
     <w:p>
       <w:pPr>
@@ -4117,71 +4563,15 @@
           <w:sz w:val="24"/>
           <w:szCs w:val="24"/>
         </w:rPr>
-        <w:t xml:space="preserve">Assume that forgiveness is binary and we only have data on pre-existing patients, list all causal and non-causal pathways contained in the following estimator: </w:t>
-      </w:r>
-    </w:p>
-    <w:p>
-      <w:pPr>
-        <w:pStyle w:val="PlainText"/>
-        <w:ind w:left="2160"/>
-        <w:jc w:val="both"/>
-        <w:rPr>
-          <w:rFonts w:asciiTheme="minorHAnsi" w:hAnsiTheme="minorHAnsi" w:cstheme="minorHAnsi"/>
-          <w:sz w:val="24"/>
-          <w:szCs w:val="24"/>
-        </w:rPr>
-      </w:pPr>
-      <w:proofErr w:type="gramStart"/>
-      <w:r>
-        <w:rPr>
-          <w:rFonts w:asciiTheme="minorHAnsi" w:hAnsiTheme="minorHAnsi" w:cstheme="minorHAnsi"/>
-          <w:sz w:val="24"/>
-          <w:szCs w:val="24"/>
-        </w:rPr>
-        <w:t>E[</w:t>
-      </w:r>
-      <w:proofErr w:type="gramEnd"/>
-      <w:r>
-        <w:rPr>
-          <w:rFonts w:asciiTheme="minorHAnsi" w:hAnsiTheme="minorHAnsi" w:cstheme="minorHAnsi"/>
-          <w:sz w:val="24"/>
-          <w:szCs w:val="24"/>
-        </w:rPr>
-        <w:t xml:space="preserve">Y|D=1, </w:t>
-      </w:r>
-      <w:r>
-        <w:rPr>
-          <w:rFonts w:asciiTheme="minorHAnsi" w:hAnsiTheme="minorHAnsi" w:cstheme="minorHAnsi"/>
-          <w:i/>
-          <w:sz w:val="24"/>
-          <w:szCs w:val="24"/>
-        </w:rPr>
-        <w:t>patients=1</w:t>
-      </w:r>
-      <w:r>
-        <w:rPr>
-          <w:rFonts w:asciiTheme="minorHAnsi" w:hAnsiTheme="minorHAnsi" w:cstheme="minorHAnsi"/>
-          <w:sz w:val="24"/>
-          <w:szCs w:val="24"/>
-        </w:rPr>
-        <w:t xml:space="preserve">] – E[Y | D=0, </w:t>
-      </w:r>
-      <w:r>
-        <w:rPr>
-          <w:rFonts w:asciiTheme="minorHAnsi" w:hAnsiTheme="minorHAnsi" w:cstheme="minorHAnsi"/>
-          <w:i/>
-          <w:sz w:val="24"/>
-          <w:szCs w:val="24"/>
-        </w:rPr>
-        <w:t>patients=1</w:t>
-      </w:r>
-      <w:r>
-        <w:rPr>
-          <w:rFonts w:asciiTheme="minorHAnsi" w:hAnsiTheme="minorHAnsi" w:cstheme="minorHAnsi"/>
-          <w:sz w:val="24"/>
-          <w:szCs w:val="24"/>
-        </w:rPr>
-        <w:t xml:space="preserve">].  </w:t>
+        <w:t>Write down all backdoor paths between D and Y.  Mark whether they are open or closed</w:t>
+      </w:r>
+      <w:r>
+        <w:rPr>
+          <w:rFonts w:asciiTheme="minorHAnsi" w:hAnsiTheme="minorHAnsi" w:cstheme="minorHAnsi"/>
+          <w:sz w:val="24"/>
+          <w:szCs w:val="24"/>
+        </w:rPr>
+        <w:t xml:space="preserve">.  </w:t>
       </w:r>
     </w:p>
     <w:p>
@@ -4204,7 +4594,156 @@
           <w:sz w:val="24"/>
           <w:szCs w:val="24"/>
         </w:rPr>
-        <w:t>If you had a random sample of the population and not just pre-existing patients, would your answer to (a) change?  Why/why not?</w:t>
+        <w:t xml:space="preserve">What identification strategy would allow you to estimate the causal effect of forgiveness on health?  Assume you aren’t limited to merely data on patients. </w:t>
+      </w:r>
+    </w:p>
+    <w:p>
+      <w:pPr>
+        <w:pStyle w:val="PlainText"/>
+        <w:numPr>
+          <w:ilvl w:val="1"/>
+          <w:numId w:val="1"/>
+        </w:numPr>
+        <w:jc w:val="both"/>
+        <w:rPr>
+          <w:rFonts w:asciiTheme="minorHAnsi" w:hAnsiTheme="minorHAnsi" w:cstheme="minorHAnsi"/>
+          <w:sz w:val="24"/>
+          <w:szCs w:val="24"/>
+        </w:rPr>
+      </w:pPr>
+      <w:r>
+        <w:rPr>
+          <w:rFonts w:asciiTheme="minorHAnsi" w:hAnsiTheme="minorHAnsi" w:cstheme="minorHAnsi"/>
+          <w:sz w:val="24"/>
+          <w:szCs w:val="24"/>
+        </w:rPr>
+        <w:t xml:space="preserve">Now assume you only have data on patients.  </w:t>
+      </w:r>
+      <w:r>
+        <w:rPr>
+          <w:rFonts w:asciiTheme="minorHAnsi" w:hAnsiTheme="minorHAnsi" w:cstheme="minorHAnsi"/>
+          <w:sz w:val="24"/>
+          <w:szCs w:val="24"/>
+        </w:rPr>
+        <w:t>Assume that forgiveness is binary</w:t>
+      </w:r>
+      <w:r>
+        <w:rPr>
+          <w:rFonts w:asciiTheme="minorHAnsi" w:hAnsiTheme="minorHAnsi" w:cstheme="minorHAnsi"/>
+          <w:sz w:val="24"/>
+          <w:szCs w:val="24"/>
+        </w:rPr>
+        <w:t xml:space="preserve"> and you calculate the following simple difference in outcomes</w:t>
+      </w:r>
+      <w:r>
+        <w:rPr>
+          <w:rFonts w:asciiTheme="minorHAnsi" w:hAnsiTheme="minorHAnsi" w:cstheme="minorHAnsi"/>
+          <w:sz w:val="24"/>
+          <w:szCs w:val="24"/>
+        </w:rPr>
+        <w:t xml:space="preserve">: </w:t>
+      </w:r>
+    </w:p>
+    <w:p>
+      <w:pPr>
+        <w:pStyle w:val="PlainText"/>
+        <w:ind w:left="2160"/>
+        <w:jc w:val="both"/>
+        <w:rPr>
+          <w:rFonts w:asciiTheme="minorHAnsi" w:hAnsiTheme="minorHAnsi" w:cstheme="minorHAnsi"/>
+          <w:sz w:val="24"/>
+          <w:szCs w:val="24"/>
+        </w:rPr>
+      </w:pPr>
+    </w:p>
+    <w:p>
+      <w:pPr>
+        <w:pStyle w:val="PlainText"/>
+        <w:ind w:left="2160"/>
+        <w:jc w:val="both"/>
+        <w:rPr>
+          <w:rFonts w:asciiTheme="minorHAnsi" w:hAnsiTheme="minorHAnsi" w:cstheme="minorHAnsi"/>
+          <w:sz w:val="24"/>
+          <w:szCs w:val="24"/>
+        </w:rPr>
+      </w:pPr>
+      <m:oMathPara>
+        <m:oMath>
+          <m:r>
+            <w:rPr>
+              <w:rFonts w:ascii="Cambria Math" w:hAnsi="Cambria Math" w:cstheme="minorHAnsi"/>
+              <w:sz w:val="24"/>
+              <w:szCs w:val="24"/>
+            </w:rPr>
+            <m:t>Y=α+δD+γInsurance+ε</m:t>
+          </m:r>
+        </m:oMath>
+      </m:oMathPara>
+    </w:p>
+    <w:p>
+      <w:pPr>
+        <w:pStyle w:val="PlainText"/>
+        <w:ind w:left="2160"/>
+        <w:jc w:val="both"/>
+        <w:rPr>
+          <w:rFonts w:asciiTheme="minorHAnsi" w:hAnsiTheme="minorHAnsi" w:cstheme="minorHAnsi"/>
+          <w:sz w:val="24"/>
+          <w:szCs w:val="24"/>
+        </w:rPr>
+      </w:pPr>
+    </w:p>
+    <w:p>
+      <w:pPr>
+        <w:pStyle w:val="PlainText"/>
+        <w:ind w:left="1440"/>
+        <w:jc w:val="both"/>
+        <w:rPr>
+          <w:rFonts w:asciiTheme="minorHAnsi" w:hAnsiTheme="minorHAnsi" w:cstheme="minorHAnsi"/>
+          <w:sz w:val="24"/>
+          <w:szCs w:val="24"/>
+        </w:rPr>
+      </w:pPr>
+      <w:r>
+        <w:rPr>
+          <w:rFonts w:asciiTheme="minorHAnsi" w:hAnsiTheme="minorHAnsi" w:cstheme="minorHAnsi"/>
+          <w:sz w:val="24"/>
+          <w:szCs w:val="24"/>
+        </w:rPr>
+        <w:t xml:space="preserve">But in this regression, you only use data that you have on patients.  </w:t>
+      </w:r>
+      <w:r>
+        <w:rPr>
+          <w:rFonts w:asciiTheme="minorHAnsi" w:hAnsiTheme="minorHAnsi" w:cstheme="minorHAnsi"/>
+          <w:sz w:val="24"/>
+          <w:szCs w:val="24"/>
+        </w:rPr>
+        <w:t xml:space="preserve">Will your estimate of </w:t>
+      </w:r>
+      <m:oMath>
+        <m:r>
+          <w:rPr>
+            <w:rFonts w:ascii="Cambria Math" w:hAnsi="Cambria Math" w:cstheme="minorHAnsi"/>
+            <w:sz w:val="24"/>
+            <w:szCs w:val="24"/>
+          </w:rPr>
+          <m:t>δ</m:t>
+        </m:r>
+      </m:oMath>
+      <w:r>
+        <w:rPr>
+          <w:rFonts w:asciiTheme="minorHAnsi" w:hAnsiTheme="minorHAnsi" w:cstheme="minorHAnsi"/>
+          <w:sz w:val="24"/>
+          <w:szCs w:val="24"/>
+        </w:rPr>
+        <w:t xml:space="preserve"> identify the ATE?  Why/why not?</w:t>
+      </w:r>
+      <w:r>
+        <w:rPr>
+          <w:rFonts w:asciiTheme="minorHAnsi" w:hAnsiTheme="minorHAnsi" w:cstheme="minorHAnsi"/>
+          <w:sz w:val="24"/>
+          <w:szCs w:val="24"/>
+        </w:rPr>
+        <w:t xml:space="preserve">  Your answer should indicate whether this control strategy opened up in any backdoors or closed any backdoors. </w:t>
       </w:r>
     </w:p>
     <w:p>
@@ -4238,6 +4777,7 @@
           <w:sz w:val="24"/>
           <w:szCs w:val="24"/>
         </w:rPr>
+        <w:lastRenderedPageBreak/>
         <w:drawing>
           <wp:inline distT="0" distB="0" distL="0" distR="0" wp14:anchorId="1A3731AC" wp14:editId="527943D0">
             <wp:extent cx="4182745" cy="2334895"/>
@@ -4350,7 +4890,31 @@
           <w:sz w:val="24"/>
           <w:szCs w:val="24"/>
         </w:rPr>
-        <w:t xml:space="preserve">Use Figure 2 for the following questions.  In all four DAGs (a-d), X is a binary treatment variable and Y is the outcome variable, U and V are unobservable. S, Z, X and Y are all observable (in your data).  </w:t>
+        <w:t>Use Figure 2 for the following questions.  In all four DAGs (a-d), X is a binary treatment variable and Y is the outcome variable, U and V are unobservable</w:t>
+      </w:r>
+      <w:r>
+        <w:rPr>
+          <w:rFonts w:asciiTheme="minorHAnsi" w:hAnsiTheme="minorHAnsi" w:cstheme="minorHAnsi"/>
+          <w:sz w:val="24"/>
+          <w:szCs w:val="24"/>
+        </w:rPr>
+        <w:t xml:space="preserve"> (apologies that they are not dashed lines)</w:t>
+      </w:r>
+      <w:r>
+        <w:rPr>
+          <w:rFonts w:asciiTheme="minorHAnsi" w:hAnsiTheme="minorHAnsi" w:cstheme="minorHAnsi"/>
+          <w:sz w:val="24"/>
+          <w:szCs w:val="24"/>
+        </w:rPr>
+        <w:t xml:space="preserve">. S, Z, X and Y are all observable (in your data).  </w:t>
+      </w:r>
+      <w:r>
+        <w:rPr>
+          <w:rFonts w:asciiTheme="minorHAnsi" w:hAnsiTheme="minorHAnsi" w:cstheme="minorHAnsi"/>
+          <w:sz w:val="24"/>
+          <w:szCs w:val="24"/>
+        </w:rPr>
+        <w:t>For each DAG, answer the following three questions.</w:t>
       </w:r>
     </w:p>
     <w:p>
@@ -4385,7 +4949,6 @@
           <w:sz w:val="24"/>
           <w:szCs w:val="24"/>
         </w:rPr>
-        <w:lastRenderedPageBreak/>
         <w:drawing>
           <wp:inline distT="0" distB="0" distL="0" distR="0" wp14:anchorId="112B6279" wp14:editId="486D829D">
             <wp:extent cx="2743200" cy="2558415"/>
@@ -4498,25 +5061,15 @@
           <w:sz w:val="24"/>
           <w:szCs w:val="24"/>
         </w:rPr>
-        <w:t xml:space="preserve">If you estimated </w:t>
-      </w:r>
-      <w:proofErr w:type="gramStart"/>
-      <w:r>
-        <w:rPr>
-          <w:rFonts w:asciiTheme="minorHAnsi" w:hAnsiTheme="minorHAnsi" w:cstheme="minorHAnsi"/>
-          <w:sz w:val="24"/>
-          <w:szCs w:val="24"/>
-        </w:rPr>
-        <w:t>E[</w:t>
-      </w:r>
-      <w:proofErr w:type="gramEnd"/>
-      <w:r>
-        <w:rPr>
-          <w:rFonts w:asciiTheme="minorHAnsi" w:hAnsiTheme="minorHAnsi" w:cstheme="minorHAnsi"/>
-          <w:sz w:val="24"/>
-          <w:szCs w:val="24"/>
-        </w:rPr>
-        <w:t>Y | X=1] – E[Y | X=0] for each diagram, what causal and statistical pathways would be contained in that estimator?</w:t>
+        <w:t>W</w:t>
+      </w:r>
+      <w:r>
+        <w:rPr>
+          <w:rFonts w:asciiTheme="minorHAnsi" w:hAnsiTheme="minorHAnsi" w:cstheme="minorHAnsi"/>
+          <w:sz w:val="24"/>
+          <w:szCs w:val="24"/>
+        </w:rPr>
+        <w:t xml:space="preserve">rite down all backdoor paths from X to Y and indicate whether they are open or closed.  </w:t>
       </w:r>
     </w:p>
     <w:p>
@@ -4539,7 +5092,39 @@
           <w:sz w:val="24"/>
           <w:szCs w:val="24"/>
         </w:rPr>
-        <w:t xml:space="preserve">For each DAG, write down all backdoor paths from X to Y and indicate whether they are open or closed.  Write down a conditioning strategy that satisfies the backdoor criterion.  If one does not exist, why does it not exist?  </w:t>
+        <w:t xml:space="preserve">Write down a conditioning strategy that satisfies the backdoor criterion.  If one does not exist, </w:t>
+      </w:r>
+      <w:r>
+        <w:rPr>
+          <w:rFonts w:asciiTheme="minorHAnsi" w:hAnsiTheme="minorHAnsi" w:cstheme="minorHAnsi"/>
+          <w:sz w:val="24"/>
+          <w:szCs w:val="24"/>
+        </w:rPr>
+        <w:t xml:space="preserve">what is </w:t>
+      </w:r>
+      <w:r>
+        <w:rPr>
+          <w:rFonts w:asciiTheme="minorHAnsi" w:hAnsiTheme="minorHAnsi" w:cstheme="minorHAnsi"/>
+          <w:sz w:val="24"/>
+          <w:szCs w:val="24"/>
+        </w:rPr>
+        <w:t xml:space="preserve">stopping </w:t>
+      </w:r>
+      <w:r>
+        <w:rPr>
+          <w:rFonts w:asciiTheme="minorHAnsi" w:hAnsiTheme="minorHAnsi" w:cstheme="minorHAnsi"/>
+          <w:sz w:val="24"/>
+          <w:szCs w:val="24"/>
+        </w:rPr>
+        <w:t>it</w:t>
+      </w:r>
+      <w:r>
+        <w:rPr>
+          <w:rFonts w:asciiTheme="minorHAnsi" w:hAnsiTheme="minorHAnsi" w:cstheme="minorHAnsi"/>
+          <w:sz w:val="24"/>
+          <w:szCs w:val="24"/>
+        </w:rPr>
+        <w:t xml:space="preserve">?  </w:t>
       </w:r>
     </w:p>
     <w:p>
@@ -4553,6 +5138,8 @@
           <w:szCs w:val="24"/>
         </w:rPr>
       </w:pPr>
+      <w:bookmarkStart w:id="1" w:name="_GoBack"/>
+      <w:bookmarkEnd w:id="1"/>
     </w:p>
     <w:p>
       <w:pPr>
@@ -4615,37 +5202,161 @@
       <w:pPr>
         <w:pStyle w:val="FootnoteText"/>
         <w:rPr>
-          <w:sz w:val="16"/>
-          <w:szCs w:val="16"/>
+          <w:sz w:val="20"/>
+          <w:szCs w:val="20"/>
         </w:rPr>
       </w:pPr>
       <w:r>
         <w:rPr>
           <w:rStyle w:val="FootnoteReference"/>
-          <w:sz w:val="16"/>
-          <w:szCs w:val="16"/>
+          <w:sz w:val="20"/>
+          <w:szCs w:val="20"/>
         </w:rPr>
         <w:footnoteRef/>
       </w:r>
       <w:r>
         <w:rPr>
-          <w:sz w:val="16"/>
-          <w:szCs w:val="16"/>
+          <w:sz w:val="20"/>
+          <w:szCs w:val="20"/>
+        </w:rPr>
+        <w:t xml:space="preserve"> </w:t>
+      </w:r>
+      <w:r>
+        <w:rPr>
+          <w:rFonts w:asciiTheme="minorHAnsi" w:hAnsiTheme="minorHAnsi" w:cstheme="minorHAnsi"/>
+          <w:sz w:val="20"/>
+          <w:szCs w:val="20"/>
+        </w:rPr>
+        <w:t xml:space="preserve">I have provided an example for using </w:t>
+      </w:r>
+      <w:proofErr w:type="spellStart"/>
+      <w:r>
+        <w:rPr>
+          <w:rFonts w:asciiTheme="minorHAnsi" w:hAnsiTheme="minorHAnsi" w:cstheme="minorHAnsi"/>
+          <w:sz w:val="20"/>
+          <w:szCs w:val="20"/>
+        </w:rPr>
+        <w:t>estout</w:t>
+      </w:r>
+      <w:proofErr w:type="spellEnd"/>
+      <w:r>
+        <w:rPr>
+          <w:rFonts w:asciiTheme="minorHAnsi" w:hAnsiTheme="minorHAnsi" w:cstheme="minorHAnsi"/>
+          <w:sz w:val="20"/>
+          <w:szCs w:val="20"/>
+        </w:rPr>
+        <w:t xml:space="preserve"> to do this in the /</w:t>
+      </w:r>
+      <w:proofErr w:type="spellStart"/>
+      <w:r>
+        <w:rPr>
+          <w:rFonts w:asciiTheme="minorHAnsi" w:hAnsiTheme="minorHAnsi" w:cstheme="minorHAnsi"/>
+          <w:sz w:val="20"/>
+          <w:szCs w:val="20"/>
+        </w:rPr>
+        <w:t>estout</w:t>
+      </w:r>
+      <w:proofErr w:type="spellEnd"/>
+      <w:r>
+        <w:rPr>
+          <w:rFonts w:asciiTheme="minorHAnsi" w:hAnsiTheme="minorHAnsi" w:cstheme="minorHAnsi"/>
+          <w:sz w:val="20"/>
+          <w:szCs w:val="20"/>
+        </w:rPr>
+        <w:t xml:space="preserve"> subdirectory on </w:t>
+      </w:r>
+      <w:proofErr w:type="spellStart"/>
+      <w:r>
+        <w:rPr>
+          <w:rFonts w:asciiTheme="minorHAnsi" w:hAnsiTheme="minorHAnsi" w:cstheme="minorHAnsi"/>
+          <w:sz w:val="20"/>
+          <w:szCs w:val="20"/>
+        </w:rPr>
+        <w:t>github</w:t>
+      </w:r>
+      <w:proofErr w:type="spellEnd"/>
+      <w:r>
+        <w:rPr>
+          <w:rFonts w:asciiTheme="minorHAnsi" w:hAnsiTheme="minorHAnsi" w:cstheme="minorHAnsi"/>
+          <w:sz w:val="20"/>
+          <w:szCs w:val="20"/>
+        </w:rPr>
+        <w:t xml:space="preserve"> in a file called ols.do, but note that it only creates a </w:t>
+      </w:r>
+      <w:proofErr w:type="spellStart"/>
+      <w:r>
+        <w:rPr>
+          <w:rFonts w:asciiTheme="minorHAnsi" w:hAnsiTheme="minorHAnsi" w:cstheme="minorHAnsi"/>
+          <w:sz w:val="20"/>
+          <w:szCs w:val="20"/>
+        </w:rPr>
+        <w:t>LaTeX</w:t>
+      </w:r>
+      <w:proofErr w:type="spellEnd"/>
+      <w:r>
+        <w:rPr>
+          <w:rFonts w:asciiTheme="minorHAnsi" w:hAnsiTheme="minorHAnsi" w:cstheme="minorHAnsi"/>
+          <w:sz w:val="20"/>
+          <w:szCs w:val="20"/>
+        </w:rPr>
+        <w:t xml:space="preserve"> file.  If you want to create something for Word, you will need to use the .rtf format most likely. Read the </w:t>
+      </w:r>
+      <w:proofErr w:type="spellStart"/>
+      <w:r>
+        <w:rPr>
+          <w:rFonts w:asciiTheme="minorHAnsi" w:hAnsiTheme="minorHAnsi" w:cstheme="minorHAnsi"/>
+          <w:sz w:val="20"/>
+          <w:szCs w:val="20"/>
+        </w:rPr>
+        <w:t>estout</w:t>
+      </w:r>
+      <w:proofErr w:type="spellEnd"/>
+      <w:r>
+        <w:rPr>
+          <w:rFonts w:asciiTheme="minorHAnsi" w:hAnsiTheme="minorHAnsi" w:cstheme="minorHAnsi"/>
+          <w:sz w:val="20"/>
+          <w:szCs w:val="20"/>
+        </w:rPr>
+        <w:t xml:space="preserve"> help file online or at Stata.</w:t>
+      </w:r>
+    </w:p>
+  </w:footnote>
+  <w:footnote w:id="2">
+    <w:p>
+      <w:pPr>
+        <w:pStyle w:val="FootnoteText"/>
+        <w:rPr>
+          <w:sz w:val="20"/>
+          <w:szCs w:val="20"/>
+        </w:rPr>
+      </w:pPr>
+      <w:r>
+        <w:rPr>
+          <w:rStyle w:val="FootnoteReference"/>
+          <w:sz w:val="20"/>
+          <w:szCs w:val="20"/>
+        </w:rPr>
+        <w:footnoteRef/>
+      </w:r>
+      <w:r>
+        <w:rPr>
+          <w:sz w:val="20"/>
+          <w:szCs w:val="20"/>
         </w:rPr>
         <w:t xml:space="preserve"> Lawler, et al. (2005), “The Unique Effects of Forgiveness on Health: An Exploration of Pathways”, </w:t>
       </w:r>
       <w:r>
         <w:rPr>
-          <w:sz w:val="16"/>
-          <w:szCs w:val="16"/>
+          <w:sz w:val="20"/>
+          <w:szCs w:val="20"/>
           <w:u w:val="single"/>
         </w:rPr>
         <w:t>Journal of Behavioral Medicine</w:t>
       </w:r>
       <w:r>
         <w:rPr>
-          <w:sz w:val="16"/>
-          <w:szCs w:val="16"/>
+          <w:sz w:val="20"/>
+          <w:szCs w:val="20"/>
         </w:rPr>
         <w:t>, vol. 28 (2) April, pp. 157-167.</w:t>
       </w:r>
@@ -5241,6 +5952,16 @@
       <w:vertAlign w:val="superscript"/>
     </w:rPr>
   </w:style>
+  <w:style w:type="character" w:styleId="PlaceholderText">
+    <w:name w:val="Placeholder Text"/>
+    <w:basedOn w:val="DefaultParagraphFont"/>
+    <w:uiPriority w:val="99"/>
+    <w:semiHidden/>
+    <w:rsid w:val="00722FBF"/>
+    <w:rPr>
+      <w:color w:val="808080"/>
+    </w:rPr>
+  </w:style>
 </w:styles>
 </file>
 

</xml_diff>

<commit_message>
Fixed some things with assignment 4.
</commit_message>
<xml_diff>
--- a/Assignments/Assignment 4.docx
+++ b/Assignments/Assignment 4.docx
@@ -93,11 +93,19 @@
           <w:b/>
         </w:rPr>
       </w:pPr>
-      <w:r>
-        <w:rPr>
-          <w:b/>
-        </w:rPr>
-        <w:t>Github repo</w:t>
+      <w:proofErr w:type="spellStart"/>
+      <w:r>
+        <w:rPr>
+          <w:b/>
+        </w:rPr>
+        <w:t>Github</w:t>
+      </w:r>
+      <w:proofErr w:type="spellEnd"/>
+      <w:r>
+        <w:rPr>
+          <w:b/>
+        </w:rPr>
+        <w:t xml:space="preserve"> repo</w:t>
       </w:r>
       <w:r>
         <w:rPr>
@@ -121,7 +129,23 @@
         </w:numPr>
       </w:pPr>
       <w:r>
-        <w:t>Download Hansen_dwi.dta from github at the following address</w:t>
+        <w:t xml:space="preserve">Download </w:t>
+      </w:r>
+      <w:proofErr w:type="spellStart"/>
+      <w:r>
+        <w:t>Hansen_dwi.dta</w:t>
+      </w:r>
+      <w:proofErr w:type="spellEnd"/>
+      <w:r>
+        <w:t xml:space="preserve"> from </w:t>
+      </w:r>
+      <w:proofErr w:type="spellStart"/>
+      <w:r>
+        <w:t>github</w:t>
+      </w:r>
+      <w:proofErr w:type="spellEnd"/>
+      <w:r>
+        <w:t xml:space="preserve"> at the following address</w:t>
       </w:r>
       <w:r>
         <w:t xml:space="preserve">. </w:t>
@@ -143,16 +167,43 @@
         <w:pStyle w:val="ListParagraph"/>
       </w:pPr>
       <w:r>
-        <w:t>Create a new github repo named “RDD”.  Inside the RDD directory, put all the subdirectories we’ve discussed in class. Post the link to the repo so I can see it’s done as discussed.</w:t>
-      </w:r>
-      <w:r>
-        <w:t xml:space="preserve">  Save the Hansen_dwi.dta file into your new /data subdirectory. </w:t>
-      </w:r>
-      <w:r>
-        <w:t xml:space="preserve"> Note: </w:t>
-      </w:r>
-      <w:r>
-        <w:t xml:space="preserve">The outcome variable is “recidivism” or “recid” which is measuring whether the person showed back up in the data within 4 months. </w:t>
+        <w:t xml:space="preserve">Create a new </w:t>
+      </w:r>
+      <w:proofErr w:type="spellStart"/>
+      <w:r>
+        <w:t>github</w:t>
+      </w:r>
+      <w:proofErr w:type="spellEnd"/>
+      <w:r>
+        <w:t xml:space="preserve"> repo named “RDD”.  Inside the RDD directory, put all the subdirectories we’ve discussed in class. Post the link to the repo so I can see it’s done as discussed</w:t>
+      </w:r>
+      <w:r>
+        <w:t xml:space="preserve"> in your assignment</w:t>
+      </w:r>
+      <w:r>
+        <w:t>.</w:t>
+      </w:r>
+      <w:r>
+        <w:t xml:space="preserve">  Save the </w:t>
+      </w:r>
+      <w:proofErr w:type="spellStart"/>
+      <w:r>
+        <w:t>Hansen_dwi.dta</w:t>
+      </w:r>
+      <w:proofErr w:type="spellEnd"/>
+      <w:r>
+        <w:t xml:space="preserve"> file into your new /data subdirectory. </w:t>
+      </w:r>
+      <w:r>
+        <w:t xml:space="preserve"> Note: The outcome variable is “recidivism” or “</w:t>
+      </w:r>
+      <w:proofErr w:type="spellStart"/>
+      <w:r>
+        <w:t>recid</w:t>
+      </w:r>
+      <w:proofErr w:type="spellEnd"/>
+      <w:r>
+        <w:t xml:space="preserve">” which is measuring whether the person showed back up in the data within 4 months. </w:t>
       </w:r>
     </w:p>
     <w:p>
@@ -169,7 +220,54 @@
         </w:numPr>
       </w:pPr>
       <w:r>
-        <w:t>In the writing subdirectory, place your assignment.  For the first part, read Hansen’s paper in the articles directory of the main class github entitled “Hansen AER”.  Briefly summarize this paper.  What is his question? What data does he use?  What is his research design?  What does he find.</w:t>
+        <w:t>In the writing subdirectory, place your assignment.  For the first part</w:t>
+      </w:r>
+      <w:r>
+        <w:t xml:space="preserve"> of this assignment</w:t>
+      </w:r>
+      <w:r>
+        <w:t xml:space="preserve">, read Hansen’s paper in the </w:t>
+      </w:r>
+      <w:r>
+        <w:t>/</w:t>
+      </w:r>
+      <w:r>
+        <w:t xml:space="preserve">articles directory of the main class </w:t>
+      </w:r>
+      <w:proofErr w:type="spellStart"/>
+      <w:r>
+        <w:t>github</w:t>
+      </w:r>
+      <w:proofErr w:type="spellEnd"/>
+      <w:r>
+        <w:t xml:space="preserve"> entitled “Hansen AER”.  </w:t>
+      </w:r>
+      <w:r>
+        <w:rPr>
+          <w:b/>
+        </w:rPr>
+        <w:t>Briefly summarize this paper</w:t>
+      </w:r>
+      <w:r>
+        <w:t xml:space="preserve">.  What is his </w:t>
+      </w:r>
+      <w:r>
+        <w:t xml:space="preserve">research </w:t>
+      </w:r>
+      <w:r>
+        <w:t>question? What data does he use?  What is his research design</w:t>
+      </w:r>
+      <w:r>
+        <w:t>, or “identification strategy”</w:t>
+      </w:r>
+      <w:r>
+        <w:t>?  What</w:t>
+      </w:r>
+      <w:r>
+        <w:t xml:space="preserve"> are his conclusions</w:t>
+      </w:r>
+      <w:r>
+        <w:t>?</w:t>
       </w:r>
     </w:p>
     <w:p/>
@@ -220,7 +318,13 @@
         </w:numPr>
       </w:pPr>
       <w:r>
-        <w:t xml:space="preserve">In the United States, an officer can arrest a driver if  after giving them a blood alcohol content test they learn the driver had a BAC of 0.08 or higher.  </w:t>
+        <w:t>In the United States, an officer can arrest a driver if after giving them a blood alcohol content</w:t>
+      </w:r>
+      <w:r>
+        <w:t xml:space="preserve"> (BAC)</w:t>
+      </w:r>
+      <w:r>
+        <w:t xml:space="preserve"> test they learn the driver had a BAC of 0.08 or higher.  </w:t>
       </w:r>
       <w:r>
         <w:t xml:space="preserve">We will only focus on the 0.08 BAC cutoff. </w:t>
@@ -232,7 +336,16 @@
         <w:t>C</w:t>
       </w:r>
       <w:r>
-        <w:t>reate a dummy equaling 1 if bac1&gt;= 0.08</w:t>
+        <w:t xml:space="preserve">reate a dummy equaling 1 if </w:t>
+      </w:r>
+      <w:r>
+        <w:rPr>
+          <w:b/>
+        </w:rPr>
+        <w:t>bac1</w:t>
+      </w:r>
+      <w:r>
+        <w:t>&gt;= 0.08</w:t>
       </w:r>
       <w:r>
         <w:t xml:space="preserve"> and 0 otherwise</w:t>
@@ -250,7 +363,13 @@
         </w:numPr>
       </w:pPr>
       <w:r>
-        <w:t xml:space="preserve">The first thing to do in any RDD is look at the raw data and see if there’s any evidence for manipulation.  If people were capable of manipulating their blood alcohol content (bac1), </w:t>
+        <w:t>The first thing to do in any RDD is look at the raw data and see if there’s any evidence for manipulation</w:t>
+      </w:r>
+      <w:r>
+        <w:t xml:space="preserve"> (“sorting on the running variable”)</w:t>
+      </w:r>
+      <w:r>
+        <w:t xml:space="preserve">.  If people were capable of manipulating their blood alcohol content (bac1), </w:t>
       </w:r>
       <w:r>
         <w:t>describe the test we would use to check for this</w:t>
@@ -265,13 +384,19 @@
         <w:t>Now evaluate whether you see this</w:t>
       </w:r>
       <w:r>
-        <w:t xml:space="preserve"> in these data?  Recre</w:t>
-      </w:r>
-      <w:r>
-        <w:t>a</w:t>
-      </w:r>
-      <w:r>
-        <w:t xml:space="preserve">te Figure 1 using the bac1 variable as your measure of blood alcohol content.  </w:t>
+        <w:t xml:space="preserve"> in these data?  </w:t>
+      </w:r>
+      <w:r>
+        <w:t>Either recreate</w:t>
+      </w:r>
+      <w:r>
+        <w:t xml:space="preserve"> Figure 1 using the bac1 variable as your measure of blood alcohol content</w:t>
+      </w:r>
+      <w:r>
+        <w:t xml:space="preserve"> or use your own density test from software</w:t>
+      </w:r>
+      <w:r>
+        <w:t xml:space="preserve">.  </w:t>
       </w:r>
       <w:r>
         <w:t xml:space="preserve">Do you find evidence for sorting on the running variable? </w:t>
@@ -289,10 +414,32 @@
         <w:t xml:space="preserve">The second thing we need to do is check for covariate balance.  </w:t>
       </w:r>
       <w:r>
-        <w:t xml:space="preserve">Recreate Table 2 but only white male, age and accident (acc) as dependent variables.  Use your equation 91) for this. </w:t>
-      </w:r>
-      <w:r>
-        <w:t>Are the covariate balanced at the cutoff?</w:t>
+        <w:t xml:space="preserve">Recreate Table 2 </w:t>
+      </w:r>
+      <w:r>
+        <w:t xml:space="preserve">Panel A </w:t>
+      </w:r>
+      <w:r>
+        <w:t>but only white male, age and accident (</w:t>
+      </w:r>
+      <w:proofErr w:type="spellStart"/>
+      <w:r>
+        <w:t>acc</w:t>
+      </w:r>
+      <w:proofErr w:type="spellEnd"/>
+      <w:r>
+        <w:t xml:space="preserve">) as dependent variables.  Use your equation 1) for this. </w:t>
+      </w:r>
+      <w:r>
+        <w:t>Are the covariate</w:t>
+      </w:r>
+      <w:r>
+        <w:t>s</w:t>
+      </w:r>
+      <w:bookmarkStart w:id="0" w:name="_GoBack"/>
+      <w:bookmarkEnd w:id="0"/>
+      <w:r>
+        <w:t xml:space="preserve"> balanced at the cutoff?</w:t>
       </w:r>
       <w:r>
         <w:t xml:space="preserve">  </w:t>
@@ -310,10 +457,19 @@
         </w:numPr>
       </w:pPr>
       <w:r>
+        <w:lastRenderedPageBreak/>
         <w:t>Recreate Figure 2 panel A-D.</w:t>
       </w:r>
       <w:r>
-        <w:t xml:space="preserve"> You can use the -cmogram- command in Stata to do this.  Fit both linear and quadratic with confidence intervals. </w:t>
+        <w:t xml:space="preserve"> You can use the -</w:t>
+      </w:r>
+      <w:proofErr w:type="spellStart"/>
+      <w:r>
+        <w:t>cmogram</w:t>
+      </w:r>
+      <w:proofErr w:type="spellEnd"/>
+      <w:r>
+        <w:t xml:space="preserve">- command in Stata to do this.  Fit both linear and quadratic with confidence intervals. </w:t>
       </w:r>
       <w:r>
         <w:t>Discuss what you find and compare it with Hansen’s paper.</w:t>
@@ -328,8 +484,15 @@
         </w:numPr>
       </w:pPr>
       <w:r>
-        <w:lastRenderedPageBreak/>
-        <w:t xml:space="preserve">Estimate equation (1) with recidivism (recid) as the outcome.  This corresponds to </w:t>
+        <w:t>Estimate equation (1) with recidivism (</w:t>
+      </w:r>
+      <w:proofErr w:type="spellStart"/>
+      <w:r>
+        <w:t>recid</w:t>
+      </w:r>
+      <w:proofErr w:type="spellEnd"/>
+      <w:r>
+        <w:t xml:space="preserve">) as the outcome.  This corresponds to </w:t>
       </w:r>
       <w:r>
         <w:t xml:space="preserve">Table </w:t>
@@ -518,10 +681,24 @@
         <w:footnoteRef/>
       </w:r>
       <w:r>
-        <w:t xml:space="preserve"> Again, my preference is that you attempt to create automated tables and automated figures as much as you can.  I’ve placed a simple estout program called ols.do in the estout subdirectory.  You just need to edit. </w:t>
-      </w:r>
-      <w:bookmarkStart w:id="0" w:name="_GoBack"/>
-      <w:bookmarkEnd w:id="0"/>
+        <w:t xml:space="preserve"> Again, my preference is that you attempt to create automated tables and automated figures as much as you can.  I’ve placed a simple </w:t>
+      </w:r>
+      <w:proofErr w:type="spellStart"/>
+      <w:r>
+        <w:t>estout</w:t>
+      </w:r>
+      <w:proofErr w:type="spellEnd"/>
+      <w:r>
+        <w:t xml:space="preserve"> program called ols.do in the </w:t>
+      </w:r>
+      <w:proofErr w:type="spellStart"/>
+      <w:r>
+        <w:t>estout</w:t>
+      </w:r>
+      <w:proofErr w:type="spellEnd"/>
+      <w:r>
+        <w:t xml:space="preserve"> subdirectory.  You just need to edit. </w:t>
+      </w:r>
     </w:p>
   </w:footnote>
   <w:footnote w:id="2">
@@ -536,10 +713,17 @@
         <w:footnoteRef/>
       </w:r>
       <w:r>
-        <w:t xml:space="preserve"> </w:t>
-      </w:r>
-      <w:r>
-        <w:t>Much of this advice applies to Stata commands, but you can check the R files for lmb.r to see ways of doing the same in R.</w:t>
+        <w:t xml:space="preserve"> Much of this advice applies to Stata commands, but you can check the R files for </w:t>
+      </w:r>
+      <w:proofErr w:type="spellStart"/>
+      <w:proofErr w:type="gramStart"/>
+      <w:r>
+        <w:t>lmb.r</w:t>
+      </w:r>
+      <w:proofErr w:type="spellEnd"/>
+      <w:proofErr w:type="gramEnd"/>
+      <w:r>
+        <w:t xml:space="preserve"> to see ways of doing the same in R.</w:t>
       </w:r>
     </w:p>
   </w:footnote>

</xml_diff>